<commit_message>
Update link to Figma
</commit_message>
<xml_diff>
--- a/HCI Assignment 2 - Wei Bin Wang.docx
+++ b/HCI Assignment 2 - Wei Bin Wang.docx
@@ -92,21 +92,26 @@
         <w:jc w:val="center"/>
       </w:pPr>
       <w:r>
-        <w:t xml:space="preserve">Professor </w:t>
-      </w:r>
-      <w:proofErr w:type="spellStart"/>
-      <w:r>
-        <w:t>Ghassem</w:t>
-      </w:r>
-      <w:proofErr w:type="spellEnd"/>
-      <w:r>
-        <w:t xml:space="preserve"> </w:t>
-      </w:r>
-      <w:proofErr w:type="spellStart"/>
-      <w:r>
-        <w:t>Tofighi</w:t>
-      </w:r>
-      <w:proofErr w:type="spellEnd"/>
+        <w:t>Professor Ghassem Tofighi</w:t>
+      </w:r>
+    </w:p>
+    <w:p>
+      <w:pPr>
+        <w:ind w:left="720" w:hanging="360"/>
+        <w:jc w:val="center"/>
+      </w:pPr>
+      <w:r>
+        <w:t>Mar 7</w:t>
+      </w:r>
+      <w:r>
+        <w:rPr>
+          <w:vertAlign w:val="superscript"/>
+        </w:rPr>
+        <w:t>th</w:t>
+      </w:r>
+      <w:r>
+        <w:t>, 2021</w:t>
+      </w:r>
     </w:p>
     <w:p>
       <w:pPr>
@@ -209,34 +214,141 @@
           <w:sz w:val="32"/>
           <w:szCs w:val="32"/>
         </w:rPr>
-        <w:lastRenderedPageBreak/>
-        <w:t xml:space="preserve">P1) Procedure of </w:t>
-      </w:r>
-      <w:proofErr w:type="spellStart"/>
-      <w:r>
+        <w:t>P1) Procedure of NeedFinding</w:t>
+      </w:r>
+    </w:p>
+    <w:p>
+      <w:pPr>
         <w:rPr>
           <w:b/>
           <w:bCs/>
-          <w:sz w:val="32"/>
-          <w:szCs w:val="32"/>
-        </w:rPr>
-        <w:t>NeedFinding</w:t>
-      </w:r>
-      <w:proofErr w:type="spellEnd"/>
-    </w:p>
-    <w:p>
-      <w:pPr>
+        </w:rPr>
+      </w:pPr>
+      <w:r>
         <w:rPr>
           <w:b/>
           <w:bCs/>
         </w:rPr>
-      </w:pPr>
-      <w:r>
+        <w:t>Segment 1</w:t>
+      </w:r>
+    </w:p>
+    <w:p>
+      <w:pPr>
+        <w:pStyle w:val="ListParagraph"/>
+        <w:numPr>
+          <w:ilvl w:val="0"/>
+          <w:numId w:val="1"/>
+        </w:numPr>
         <w:rPr>
           <w:b/>
           <w:bCs/>
         </w:rPr>
-        <w:t>Segment 1</w:t>
+      </w:pPr>
+      <w:r>
+        <w:rPr>
+          <w:b/>
+          <w:bCs/>
+        </w:rPr>
+        <w:t>Who are the end users (audience) of the app you designed prototype for?</w:t>
+      </w:r>
+    </w:p>
+    <w:p>
+      <w:pPr>
+        <w:pStyle w:val="ListParagraph"/>
+        <w:numPr>
+          <w:ilvl w:val="1"/>
+          <w:numId w:val="1"/>
+        </w:numPr>
+      </w:pPr>
+      <w:r>
+        <w:t xml:space="preserve">The end users of the app that I designed prototype for are </w:t>
+      </w:r>
+      <w:r>
+        <w:t>the following groups:</w:t>
+      </w:r>
+      <w:r>
+        <w:t xml:space="preserve"> </w:t>
+      </w:r>
+    </w:p>
+    <w:p>
+      <w:pPr>
+        <w:pStyle w:val="ListParagraph"/>
+        <w:numPr>
+          <w:ilvl w:val="2"/>
+          <w:numId w:val="1"/>
+        </w:numPr>
+      </w:pPr>
+      <w:r>
+        <w:t xml:space="preserve">General audience </w:t>
+      </w:r>
+      <w:r>
+        <w:t xml:space="preserve">who </w:t>
+      </w:r>
+      <w:r>
+        <w:t>needs</w:t>
+      </w:r>
+      <w:r>
+        <w:t xml:space="preserve"> the information about the COVID-19 and its current situations. </w:t>
+      </w:r>
+    </w:p>
+    <w:p>
+      <w:pPr>
+        <w:pStyle w:val="ListParagraph"/>
+        <w:numPr>
+          <w:ilvl w:val="2"/>
+          <w:numId w:val="1"/>
+        </w:numPr>
+      </w:pPr>
+      <w:r>
+        <w:t>For people who would like to know about how to prepare and prevent</w:t>
+      </w:r>
+      <w:r>
+        <w:t xml:space="preserve"> COVID-19</w:t>
+      </w:r>
+    </w:p>
+    <w:p>
+      <w:pPr>
+        <w:pStyle w:val="ListParagraph"/>
+        <w:numPr>
+          <w:ilvl w:val="2"/>
+          <w:numId w:val="1"/>
+        </w:numPr>
+      </w:pPr>
+      <w:r>
+        <w:t xml:space="preserve"> </w:t>
+      </w:r>
+      <w:r>
+        <w:t>Seniors</w:t>
+      </w:r>
+      <w:r>
+        <w:t xml:space="preserve"> who are seeking help when they feel like they have </w:t>
+      </w:r>
+      <w:r>
+        <w:t>COVID</w:t>
+      </w:r>
+      <w:r>
+        <w:t>-19</w:t>
+      </w:r>
+    </w:p>
+    <w:p>
+      <w:pPr>
+        <w:pStyle w:val="ListParagraph"/>
+        <w:numPr>
+          <w:ilvl w:val="2"/>
+          <w:numId w:val="1"/>
+        </w:numPr>
+      </w:pPr>
+      <w:r>
+        <w:t>Volunteers</w:t>
+      </w:r>
+      <w:r>
+        <w:t xml:space="preserve"> who are wiling to help those who are in</w:t>
+      </w:r>
+      <w:r>
+        <w:t xml:space="preserve"> need due to COVID-19</w:t>
+      </w:r>
+      <w:r>
+        <w:t>.</w:t>
       </w:r>
     </w:p>
     <w:p>
@@ -256,7 +368,7 @@
           <w:b/>
           <w:bCs/>
         </w:rPr>
-        <w:t>Who are the end users (audience) of the app you designed prototype for?</w:t>
+        <w:t>What should you consider for each group of audience for your app?</w:t>
       </w:r>
     </w:p>
     <w:p>
@@ -268,13 +380,87 @@
         </w:numPr>
       </w:pPr>
       <w:r>
-        <w:t xml:space="preserve">The end users of the app that I designed prototype for are </w:t>
-      </w:r>
-      <w:r>
-        <w:t>the following groups:</w:t>
-      </w:r>
-      <w:r>
-        <w:t xml:space="preserve"> </w:t>
+        <w:t xml:space="preserve">For </w:t>
+      </w:r>
+      <w:r>
+        <w:t>people who just want to know about the</w:t>
+      </w:r>
+      <w:r>
+        <w:t xml:space="preserve"> information</w:t>
+      </w:r>
+      <w:r>
+        <w:t xml:space="preserve"> regarding current situations and the guidelines to prevent COVID-19</w:t>
+      </w:r>
+      <w:r>
+        <w:t xml:space="preserve">, there </w:t>
+      </w:r>
+      <w:r>
+        <w:t>should be some links that can</w:t>
+      </w:r>
+      <w:r>
+        <w:t xml:space="preserve"> take them directly to the </w:t>
+      </w:r>
+      <w:r>
+        <w:t>information they need</w:t>
+      </w:r>
+    </w:p>
+    <w:p>
+      <w:pPr>
+        <w:pStyle w:val="ListParagraph"/>
+        <w:numPr>
+          <w:ilvl w:val="1"/>
+          <w:numId w:val="1"/>
+        </w:numPr>
+      </w:pPr>
+      <w:r>
+        <w:t>For Seniors who are seeking help due to COVID-19, it is important to simplified user interfaces and make the process easier for them.</w:t>
+      </w:r>
+    </w:p>
+    <w:p>
+      <w:pPr>
+        <w:pStyle w:val="ListParagraph"/>
+        <w:numPr>
+          <w:ilvl w:val="1"/>
+          <w:numId w:val="1"/>
+        </w:numPr>
+      </w:pPr>
+      <w:r>
+        <w:t>For Volunteers who would like to help those people in need, they need to</w:t>
+      </w:r>
+      <w:r>
+        <w:t xml:space="preserve"> be verified and tested to be reliable to </w:t>
+      </w:r>
+    </w:p>
+    <w:p>
+      <w:pPr>
+        <w:pStyle w:val="ListParagraph"/>
+        <w:numPr>
+          <w:ilvl w:val="0"/>
+          <w:numId w:val="1"/>
+        </w:numPr>
+        <w:rPr>
+          <w:b/>
+          <w:bCs/>
+        </w:rPr>
+      </w:pPr>
+      <w:r>
+        <w:rPr>
+          <w:b/>
+          <w:bCs/>
+        </w:rPr>
+        <w:t>Find similar successful apps to your application, and investigate what users liked or disliked about the application. Mention top five apps almost similar to yours.</w:t>
+      </w:r>
+    </w:p>
+    <w:p>
+      <w:pPr>
+        <w:pStyle w:val="ListParagraph"/>
+        <w:numPr>
+          <w:ilvl w:val="1"/>
+          <w:numId w:val="1"/>
+        </w:numPr>
+      </w:pPr>
+      <w:r>
+        <w:t>Canada COVID-19, made by Health Canada</w:t>
       </w:r>
     </w:p>
     <w:p>
@@ -286,16 +472,7 @@
         </w:numPr>
       </w:pPr>
       <w:r>
-        <w:t xml:space="preserve">General audience </w:t>
-      </w:r>
-      <w:r>
-        <w:t xml:space="preserve">who </w:t>
-      </w:r>
-      <w:r>
-        <w:t>needs</w:t>
-      </w:r>
-      <w:r>
-        <w:t xml:space="preserve"> the information about the COVID-19 and its current situations. </w:t>
+        <w:t>Users like this app for its updated data for statistics of current situation, easy to use, facts about the COVID.</w:t>
       </w:r>
     </w:p>
     <w:p>
@@ -307,10 +484,19 @@
         </w:numPr>
       </w:pPr>
       <w:r>
-        <w:t>For people who would like to know about how to prepare and prevent</w:t>
-      </w:r>
-      <w:r>
-        <w:t xml:space="preserve"> COVID-19</w:t>
+        <w:t>Users dislike this app for its lack of details for total cases not including active case number, as well as some minor performance issues.</w:t>
+      </w:r>
+    </w:p>
+    <w:p>
+      <w:pPr>
+        <w:pStyle w:val="ListParagraph"/>
+        <w:numPr>
+          <w:ilvl w:val="1"/>
+          <w:numId w:val="1"/>
+        </w:numPr>
+      </w:pPr>
+      <w:r>
+        <w:t>ABTraceTogether, made by The Government of Alberta</w:t>
       </w:r>
     </w:p>
     <w:p>
@@ -322,19 +508,7 @@
         </w:numPr>
       </w:pPr>
       <w:r>
-        <w:t xml:space="preserve"> </w:t>
-      </w:r>
-      <w:r>
-        <w:t>Seniors</w:t>
-      </w:r>
-      <w:r>
-        <w:t xml:space="preserve"> who are seeking help when they feel like they have </w:t>
-      </w:r>
-      <w:r>
-        <w:t>COVID</w:t>
-      </w:r>
-      <w:r>
-        <w:t>-19</w:t>
+        <w:t>Users like this app for its optimizations to older phones, since a lot of seniors still use older generations of phones.</w:t>
       </w:r>
     </w:p>
     <w:p>
@@ -346,36 +520,7 @@
         </w:numPr>
       </w:pPr>
       <w:r>
-        <w:t>Volunteers</w:t>
-      </w:r>
-      <w:r>
-        <w:t xml:space="preserve"> who are wiling to help those who are in</w:t>
-      </w:r>
-      <w:r>
-        <w:t xml:space="preserve"> need due to COVID-19</w:t>
-      </w:r>
-      <w:r>
-        <w:t>.</w:t>
-      </w:r>
-    </w:p>
-    <w:p>
-      <w:pPr>
-        <w:pStyle w:val="ListParagraph"/>
-        <w:numPr>
-          <w:ilvl w:val="0"/>
-          <w:numId w:val="1"/>
-        </w:numPr>
-        <w:rPr>
-          <w:b/>
-          <w:bCs/>
-        </w:rPr>
-      </w:pPr>
-      <w:r>
-        <w:rPr>
-          <w:b/>
-          <w:bCs/>
-        </w:rPr>
-        <w:t>What should you consider for each group of audience for your app?</w:t>
+        <w:t>Users hate this app for inconvenience of tracking, and privacy concern.</w:t>
       </w:r>
     </w:p>
     <w:p>
@@ -387,28 +532,40 @@
         </w:numPr>
       </w:pPr>
       <w:r>
-        <w:t xml:space="preserve">For </w:t>
-      </w:r>
-      <w:r>
-        <w:t>people who just want to know about the</w:t>
-      </w:r>
-      <w:r>
-        <w:t xml:space="preserve"> information</w:t>
-      </w:r>
-      <w:r>
-        <w:t xml:space="preserve"> regarding current situations and the guidelines to prevent COVID-19</w:t>
-      </w:r>
-      <w:r>
-        <w:t xml:space="preserve">, there </w:t>
-      </w:r>
-      <w:r>
-        <w:t>should be some links that can</w:t>
-      </w:r>
-      <w:r>
-        <w:t xml:space="preserve"> take them directly to the </w:t>
-      </w:r>
-      <w:r>
-        <w:t>information they need</w:t>
+        <w:t>COVID-19</w:t>
+      </w:r>
+      <w:r>
+        <w:t>!</w:t>
+      </w:r>
+      <w:r>
+        <w:t>, made by</w:t>
+      </w:r>
+      <w:r>
+        <w:t xml:space="preserve"> Nemocnice Milosrdnych</w:t>
+      </w:r>
+    </w:p>
+    <w:p>
+      <w:pPr>
+        <w:pStyle w:val="ListParagraph"/>
+        <w:numPr>
+          <w:ilvl w:val="2"/>
+          <w:numId w:val="1"/>
+        </w:numPr>
+      </w:pPr>
+      <w:r>
+        <w:t>Users like this app for its details about the statistic including different regions.</w:t>
+      </w:r>
+    </w:p>
+    <w:p>
+      <w:pPr>
+        <w:pStyle w:val="ListParagraph"/>
+        <w:numPr>
+          <w:ilvl w:val="2"/>
+          <w:numId w:val="1"/>
+        </w:numPr>
+      </w:pPr>
+      <w:r>
+        <w:t>Users hate this app for its slow update of the statistic</w:t>
       </w:r>
     </w:p>
     <w:p>
@@ -420,212 +577,6 @@
         </w:numPr>
       </w:pPr>
       <w:r>
-        <w:t>For Seniors who are seeking help due to COVID-19, it is important to simplified user interfaces and make the process easier for them.</w:t>
-      </w:r>
-    </w:p>
-    <w:p>
-      <w:pPr>
-        <w:pStyle w:val="ListParagraph"/>
-        <w:numPr>
-          <w:ilvl w:val="1"/>
-          <w:numId w:val="1"/>
-        </w:numPr>
-      </w:pPr>
-      <w:r>
-        <w:t>For Volunteers who would like to help those people in need, they need to</w:t>
-      </w:r>
-      <w:r>
-        <w:t xml:space="preserve"> be verified and tested to be reliable to </w:t>
-      </w:r>
-    </w:p>
-    <w:p>
-      <w:pPr>
-        <w:pStyle w:val="ListParagraph"/>
-        <w:numPr>
-          <w:ilvl w:val="0"/>
-          <w:numId w:val="1"/>
-        </w:numPr>
-        <w:rPr>
-          <w:b/>
-          <w:bCs/>
-        </w:rPr>
-      </w:pPr>
-      <w:r>
-        <w:rPr>
-          <w:b/>
-          <w:bCs/>
-        </w:rPr>
-        <w:t xml:space="preserve">Find similar successful apps to your application, and investigate what users liked or disliked about the application. Mention top five apps almost </w:t>
-      </w:r>
-      <w:proofErr w:type="gramStart"/>
-      <w:r>
-        <w:rPr>
-          <w:b/>
-          <w:bCs/>
-        </w:rPr>
-        <w:t>similar to</w:t>
-      </w:r>
-      <w:proofErr w:type="gramEnd"/>
-      <w:r>
-        <w:rPr>
-          <w:b/>
-          <w:bCs/>
-        </w:rPr>
-        <w:t xml:space="preserve"> yours.</w:t>
-      </w:r>
-    </w:p>
-    <w:p>
-      <w:pPr>
-        <w:pStyle w:val="ListParagraph"/>
-        <w:numPr>
-          <w:ilvl w:val="1"/>
-          <w:numId w:val="1"/>
-        </w:numPr>
-      </w:pPr>
-      <w:r>
-        <w:t>Canada COVID-19, made by Health Canada</w:t>
-      </w:r>
-    </w:p>
-    <w:p>
-      <w:pPr>
-        <w:pStyle w:val="ListParagraph"/>
-        <w:numPr>
-          <w:ilvl w:val="2"/>
-          <w:numId w:val="1"/>
-        </w:numPr>
-      </w:pPr>
-      <w:r>
-        <w:t>Users like this app for its updated data for statistics of current situation, easy to use, facts about the COVID.</w:t>
-      </w:r>
-    </w:p>
-    <w:p>
-      <w:pPr>
-        <w:pStyle w:val="ListParagraph"/>
-        <w:numPr>
-          <w:ilvl w:val="2"/>
-          <w:numId w:val="1"/>
-        </w:numPr>
-      </w:pPr>
-      <w:r>
-        <w:t>Users dislike this app for its lack of details for total cases not including active case number, as well as some minor performance issues.</w:t>
-      </w:r>
-    </w:p>
-    <w:p>
-      <w:pPr>
-        <w:pStyle w:val="ListParagraph"/>
-        <w:numPr>
-          <w:ilvl w:val="1"/>
-          <w:numId w:val="1"/>
-        </w:numPr>
-      </w:pPr>
-      <w:proofErr w:type="spellStart"/>
-      <w:r>
-        <w:t>ABTraceTogether</w:t>
-      </w:r>
-      <w:proofErr w:type="spellEnd"/>
-      <w:r>
-        <w:t>, made by The Government of Alberta</w:t>
-      </w:r>
-    </w:p>
-    <w:p>
-      <w:pPr>
-        <w:pStyle w:val="ListParagraph"/>
-        <w:numPr>
-          <w:ilvl w:val="2"/>
-          <w:numId w:val="1"/>
-        </w:numPr>
-      </w:pPr>
-      <w:r>
-        <w:t>Users like this app for its optimizations to older phones, since a lot of seniors still use older generations of phones.</w:t>
-      </w:r>
-    </w:p>
-    <w:p>
-      <w:pPr>
-        <w:pStyle w:val="ListParagraph"/>
-        <w:numPr>
-          <w:ilvl w:val="2"/>
-          <w:numId w:val="1"/>
-        </w:numPr>
-      </w:pPr>
-      <w:r>
-        <w:t>Users hate this app for inconvenience of tracking, and privacy concern.</w:t>
-      </w:r>
-    </w:p>
-    <w:p>
-      <w:pPr>
-        <w:pStyle w:val="ListParagraph"/>
-        <w:numPr>
-          <w:ilvl w:val="1"/>
-          <w:numId w:val="1"/>
-        </w:numPr>
-      </w:pPr>
-      <w:r>
-        <w:t>COVID-</w:t>
-      </w:r>
-      <w:proofErr w:type="gramStart"/>
-      <w:r>
-        <w:t>19</w:t>
-      </w:r>
-      <w:r>
-        <w:t>!</w:t>
-      </w:r>
-      <w:r>
-        <w:t>,</w:t>
-      </w:r>
-      <w:proofErr w:type="gramEnd"/>
-      <w:r>
-        <w:t xml:space="preserve"> made by</w:t>
-      </w:r>
-      <w:r>
-        <w:t xml:space="preserve"> </w:t>
-      </w:r>
-      <w:proofErr w:type="spellStart"/>
-      <w:r>
-        <w:t>Nemocnice</w:t>
-      </w:r>
-      <w:proofErr w:type="spellEnd"/>
-      <w:r>
-        <w:t xml:space="preserve"> </w:t>
-      </w:r>
-      <w:proofErr w:type="spellStart"/>
-      <w:r>
-        <w:t>Milosrdnych</w:t>
-      </w:r>
-      <w:proofErr w:type="spellEnd"/>
-    </w:p>
-    <w:p>
-      <w:pPr>
-        <w:pStyle w:val="ListParagraph"/>
-        <w:numPr>
-          <w:ilvl w:val="2"/>
-          <w:numId w:val="1"/>
-        </w:numPr>
-      </w:pPr>
-      <w:r>
-        <w:t>Users like this app for its details about the statistic including different regions.</w:t>
-      </w:r>
-    </w:p>
-    <w:p>
-      <w:pPr>
-        <w:pStyle w:val="ListParagraph"/>
-        <w:numPr>
-          <w:ilvl w:val="2"/>
-          <w:numId w:val="1"/>
-        </w:numPr>
-      </w:pPr>
-      <w:r>
-        <w:t>Users hate this app for its slow update of the statistic</w:t>
-      </w:r>
-    </w:p>
-    <w:p>
-      <w:pPr>
-        <w:pStyle w:val="ListParagraph"/>
-        <w:numPr>
-          <w:ilvl w:val="1"/>
-          <w:numId w:val="1"/>
-        </w:numPr>
-      </w:pPr>
-      <w:r>
         <w:t>Coronavirus</w:t>
       </w:r>
       <w:r>
@@ -635,13 +586,8 @@
         <w:t xml:space="preserve"> COVID</w:t>
       </w:r>
       <w:r>
-        <w:t xml:space="preserve">19, made by </w:t>
-      </w:r>
-      <w:proofErr w:type="spellStart"/>
-      <w:r>
-        <w:t>verbaclinc</w:t>
-      </w:r>
-      <w:proofErr w:type="spellEnd"/>
+        <w:t>19, made by verbaclinc</w:t>
+      </w:r>
     </w:p>
     <w:p>
       <w:pPr>
@@ -763,15 +709,7 @@
         <w:t xml:space="preserve">Simplified and clean user interface, </w:t>
       </w:r>
       <w:r>
-        <w:t xml:space="preserve">this is something that users </w:t>
-      </w:r>
-      <w:proofErr w:type="gramStart"/>
-      <w:r>
-        <w:t>don’t</w:t>
-      </w:r>
-      <w:proofErr w:type="gramEnd"/>
-      <w:r>
-        <w:t xml:space="preserve"> really know if they really need it. By having easy to access interface, it will great improve user experiences.</w:t>
+        <w:t>this is something that users don’t really know if they really need it. By having easy to access interface, it will great improve user experiences.</w:t>
       </w:r>
     </w:p>
     <w:p>
@@ -1044,15 +982,7 @@
         </w:numPr>
       </w:pPr>
       <w:r>
-        <w:t xml:space="preserve">For activities like getting help from online chatting, it is important to understand what </w:t>
-      </w:r>
-      <w:proofErr w:type="gramStart"/>
-      <w:r>
-        <w:t>is the best way for seniors</w:t>
-      </w:r>
-      <w:proofErr w:type="gramEnd"/>
-      <w:r>
-        <w:t xml:space="preserve"> to communicate efficiently, in our case, it is important for those who need help can instantly get help from a public chat room</w:t>
+        <w:t>For activities like getting help from online chatting, it is important to understand what is the best way for seniors to communicate efficiently, in our case, it is important for those who need help can instantly get help from a public chat room</w:t>
       </w:r>
     </w:p>
     <w:p>
@@ -1091,6 +1021,7 @@
         </w:numPr>
       </w:pPr>
       <w:r>
+        <w:lastRenderedPageBreak/>
         <w:t xml:space="preserve">Guidelines </w:t>
       </w:r>
       <w:r>
@@ -1117,7 +1048,6 @@
           <w:b/>
           <w:bCs/>
         </w:rPr>
-        <w:lastRenderedPageBreak/>
         <w:t>Identify needs/product opportunities</w:t>
       </w:r>
     </w:p>
@@ -1209,20 +1139,18 @@
           <w:sz w:val="32"/>
           <w:szCs w:val="32"/>
         </w:rPr>
-        <w:lastRenderedPageBreak/>
-        <w:t xml:space="preserve">P1) Procedure of </w:t>
-      </w:r>
-      <w:proofErr w:type="spellStart"/>
-      <w:r>
+        <w:t>P1) Procedure of NeedFinding</w:t>
+      </w:r>
+    </w:p>
+    <w:p>
+      <w:pPr>
         <w:rPr>
           <w:b/>
           <w:bCs/>
           <w:sz w:val="32"/>
           <w:szCs w:val="32"/>
         </w:rPr>
-        <w:t>NeedFinding</w:t>
-      </w:r>
-      <w:proofErr w:type="spellEnd"/>
+      </w:pPr>
     </w:p>
     <w:p>
       <w:pPr>
@@ -1233,23 +1161,13 @@
           <w:szCs w:val="32"/>
         </w:rPr>
       </w:pPr>
-    </w:p>
-    <w:p>
-      <w:pPr>
+      <w:r>
         <w:rPr>
           <w:b/>
           <w:bCs/>
           <w:sz w:val="32"/>
           <w:szCs w:val="32"/>
         </w:rPr>
-      </w:pPr>
-      <w:r>
-        <w:rPr>
-          <w:b/>
-          <w:bCs/>
-          <w:sz w:val="32"/>
-          <w:szCs w:val="32"/>
-        </w:rPr>
         <w:t>Top five competitors:</w:t>
       </w:r>
     </w:p>
@@ -1273,13 +1191,8 @@
           <w:numId w:val="11"/>
         </w:numPr>
       </w:pPr>
-      <w:proofErr w:type="spellStart"/>
-      <w:r>
-        <w:t>ABTraceTogether</w:t>
-      </w:r>
-      <w:proofErr w:type="spellEnd"/>
-      <w:r>
-        <w:t>, made by The Government of Alberta</w:t>
+      <w:r>
+        <w:t>ABTraceTogether, made by The Government of Alberta</w:t>
       </w:r>
     </w:p>
     <w:p>
@@ -1291,29 +1204,8 @@
         </w:numPr>
       </w:pPr>
       <w:r>
-        <w:t>COVID-</w:t>
-      </w:r>
-      <w:proofErr w:type="gramStart"/>
-      <w:r>
-        <w:t>19!,</w:t>
-      </w:r>
-      <w:proofErr w:type="gramEnd"/>
-      <w:r>
-        <w:t xml:space="preserve"> made by </w:t>
-      </w:r>
-      <w:proofErr w:type="spellStart"/>
-      <w:r>
-        <w:t>Nemocnice</w:t>
-      </w:r>
-      <w:proofErr w:type="spellEnd"/>
-      <w:r>
-        <w:t xml:space="preserve"> </w:t>
-      </w:r>
-      <w:proofErr w:type="spellStart"/>
-      <w:r>
-        <w:t>Milosrdnych</w:t>
-      </w:r>
-      <w:proofErr w:type="spellEnd"/>
+        <w:t>COVID-19!, made by Nemocnice Milosrdnych</w:t>
+      </w:r>
     </w:p>
     <w:p>
       <w:pPr>
@@ -1324,13 +1216,8 @@
         </w:numPr>
       </w:pPr>
       <w:r>
-        <w:t xml:space="preserve">Coronavirus – COVID19, made by </w:t>
-      </w:r>
-      <w:proofErr w:type="spellStart"/>
-      <w:r>
-        <w:t>verbaclinc</w:t>
-      </w:r>
-      <w:proofErr w:type="spellEnd"/>
+        <w:t>Coronavirus – COVID19, made by verbaclinc</w:t>
+      </w:r>
     </w:p>
     <w:p>
       <w:pPr>
@@ -1348,23 +1235,7 @@
           <w:rFonts w:eastAsia="游明朝"/>
           <w:lang w:eastAsia="ja-JP"/>
         </w:rPr>
-        <w:t xml:space="preserve">, made by </w:t>
-      </w:r>
-      <w:proofErr w:type="spellStart"/>
-      <w:r>
-        <w:rPr>
-          <w:rFonts w:eastAsia="游明朝"/>
-          <w:lang w:eastAsia="ja-JP"/>
-        </w:rPr>
-        <w:t>HealthLynked</w:t>
-      </w:r>
-      <w:proofErr w:type="spellEnd"/>
-      <w:r>
-        <w:rPr>
-          <w:rFonts w:eastAsia="游明朝"/>
-          <w:lang w:eastAsia="ja-JP"/>
-        </w:rPr>
-        <w:t xml:space="preserve"> Corp.</w:t>
+        <w:t>, made by HealthLynked Corp.</w:t>
       </w:r>
     </w:p>
     <w:p/>
@@ -1504,7 +1375,6 @@
                 <w:szCs w:val="18"/>
               </w:rPr>
             </w:pPr>
-            <w:proofErr w:type="spellStart"/>
             <w:r>
               <w:rPr>
                 <w:rFonts w:cstheme="minorHAnsi"/>
@@ -1513,7 +1383,6 @@
               </w:rPr>
               <w:t>ABTraceTogether</w:t>
             </w:r>
-            <w:proofErr w:type="spellEnd"/>
           </w:p>
         </w:tc>
         <w:tc>
@@ -1536,18 +1405,8 @@
                 <w:sz w:val="18"/>
                 <w:szCs w:val="18"/>
               </w:rPr>
-              <w:t>COVID-</w:t>
-            </w:r>
-            <w:proofErr w:type="gramStart"/>
-            <w:r>
-              <w:rPr>
-                <w:rFonts w:cstheme="minorHAnsi"/>
-                <w:sz w:val="18"/>
-                <w:szCs w:val="18"/>
-              </w:rPr>
-              <w:t>19!,</w:t>
-            </w:r>
-            <w:proofErr w:type="gramEnd"/>
+              <w:t>COVID-19!,</w:t>
+            </w:r>
           </w:p>
         </w:tc>
         <w:tc>
@@ -1642,33 +1501,15 @@
                 <w:sz w:val="18"/>
                 <w:szCs w:val="18"/>
               </w:rPr>
-              <w:t xml:space="preserve">ly </w:t>
-            </w:r>
-            <w:proofErr w:type="gramStart"/>
-            <w:r>
-              <w:rPr>
-                <w:rFonts w:cstheme="minorHAnsi"/>
-                <w:sz w:val="18"/>
-                <w:szCs w:val="18"/>
-              </w:rPr>
-              <w:t xml:space="preserve">pleasing </w:t>
-            </w:r>
-            <w:r>
-              <w:rPr>
-                <w:rFonts w:cstheme="minorHAnsi"/>
-                <w:sz w:val="18"/>
-                <w:szCs w:val="18"/>
-              </w:rPr>
-              <w:t xml:space="preserve"> -</w:t>
-            </w:r>
-            <w:proofErr w:type="gramEnd"/>
-            <w:r>
-              <w:rPr>
-                <w:rFonts w:cstheme="minorHAnsi"/>
-                <w:sz w:val="18"/>
-                <w:szCs w:val="18"/>
-              </w:rPr>
-              <w:t xml:space="preserve"> 8</w:t>
+              <w:t xml:space="preserve">ly pleasing </w:t>
+            </w:r>
+            <w:r>
+              <w:rPr>
+                <w:rFonts w:cstheme="minorHAnsi"/>
+                <w:sz w:val="18"/>
+                <w:szCs w:val="18"/>
+              </w:rPr>
+              <w:t xml:space="preserve"> - 8</w:t>
             </w:r>
           </w:p>
         </w:tc>
@@ -2542,7 +2383,6 @@
                 <w:szCs w:val="18"/>
               </w:rPr>
             </w:pPr>
-            <w:proofErr w:type="gramStart"/>
             <w:r>
               <w:rPr>
                 <w:rFonts w:cstheme="minorHAnsi"/>
@@ -2565,16 +2405,7 @@
                 <w:sz w:val="18"/>
                 <w:szCs w:val="18"/>
               </w:rPr>
-              <w:t xml:space="preserve"> -</w:t>
-            </w:r>
-            <w:proofErr w:type="gramEnd"/>
-            <w:r>
-              <w:rPr>
-                <w:rFonts w:cstheme="minorHAnsi"/>
-                <w:sz w:val="18"/>
-                <w:szCs w:val="18"/>
-              </w:rPr>
-              <w:t xml:space="preserve"> 7</w:t>
+              <w:t xml:space="preserve"> - 7</w:t>
             </w:r>
           </w:p>
         </w:tc>
@@ -3136,13 +2967,8 @@
           <w:numId w:val="9"/>
         </w:numPr>
       </w:pPr>
-      <w:proofErr w:type="spellStart"/>
-      <w:r>
-        <w:t>ABTraceTogether</w:t>
-      </w:r>
-      <w:proofErr w:type="spellEnd"/>
-      <w:r>
-        <w:t>, made by The Government of Alberta</w:t>
+      <w:r>
+        <w:t>ABTraceTogether, made by The Government of Alberta</w:t>
       </w:r>
     </w:p>
     <w:p>
@@ -3184,29 +3010,8 @@
         </w:numPr>
       </w:pPr>
       <w:r>
-        <w:t>COVID-</w:t>
-      </w:r>
-      <w:proofErr w:type="gramStart"/>
-      <w:r>
-        <w:t>19!,</w:t>
-      </w:r>
-      <w:proofErr w:type="gramEnd"/>
-      <w:r>
-        <w:t xml:space="preserve"> made by </w:t>
-      </w:r>
-      <w:proofErr w:type="spellStart"/>
-      <w:r>
-        <w:t>Nemocnice</w:t>
-      </w:r>
-      <w:proofErr w:type="spellEnd"/>
-      <w:r>
-        <w:t xml:space="preserve"> </w:t>
-      </w:r>
-      <w:proofErr w:type="spellStart"/>
-      <w:r>
-        <w:t>Milosrdnych</w:t>
-      </w:r>
-      <w:proofErr w:type="spellEnd"/>
+        <w:t>COVID-19!, made by Nemocnice Milosrdnych</w:t>
+      </w:r>
     </w:p>
     <w:p>
       <w:pPr>
@@ -3244,13 +3049,9 @@
         </w:numPr>
       </w:pPr>
       <w:r>
-        <w:t xml:space="preserve">Coronavirus – COVID19, made by </w:t>
-      </w:r>
-      <w:proofErr w:type="spellStart"/>
-      <w:r>
-        <w:t>verbaclinc</w:t>
-      </w:r>
-      <w:proofErr w:type="spellEnd"/>
+        <w:lastRenderedPageBreak/>
+        <w:t>Coronavirus – COVID19, made by verbaclinc</w:t>
+      </w:r>
     </w:p>
     <w:p>
       <w:pPr>
@@ -3273,7 +3074,6 @@
         </w:numPr>
       </w:pPr>
       <w:r>
-        <w:lastRenderedPageBreak/>
         <w:t>Statistics are great looking but trying to hard which make it hard to understand in the first glance</w:t>
       </w:r>
     </w:p>
@@ -3293,23 +3093,7 @@
           <w:rFonts w:eastAsia="游明朝"/>
           <w:lang w:eastAsia="ja-JP"/>
         </w:rPr>
-        <w:t xml:space="preserve">, made by </w:t>
-      </w:r>
-      <w:proofErr w:type="spellStart"/>
-      <w:r>
-        <w:rPr>
-          <w:rFonts w:eastAsia="游明朝"/>
-          <w:lang w:eastAsia="ja-JP"/>
-        </w:rPr>
-        <w:t>HealthLynked</w:t>
-      </w:r>
-      <w:proofErr w:type="spellEnd"/>
-      <w:r>
-        <w:rPr>
-          <w:rFonts w:eastAsia="游明朝"/>
-          <w:lang w:eastAsia="ja-JP"/>
-        </w:rPr>
-        <w:t xml:space="preserve"> Corp.</w:t>
+        <w:t>, made by HealthLynked Corp.</w:t>
       </w:r>
     </w:p>
     <w:p>
@@ -3333,15 +3117,7 @@
         </w:numPr>
       </w:pPr>
       <w:r>
-        <w:t xml:space="preserve">Low contrast on icons on the bottom (harder for people with </w:t>
-      </w:r>
-      <w:proofErr w:type="spellStart"/>
-      <w:r>
-        <w:t>colorblindess</w:t>
-      </w:r>
-      <w:proofErr w:type="spellEnd"/>
-      <w:r>
-        <w:t>)</w:t>
+        <w:t>Low contrast on icons on the bottom (harder for people with colorblindess)</w:t>
       </w:r>
     </w:p>
     <w:p/>
@@ -3386,15 +3162,7 @@
         </w:numPr>
       </w:pPr>
       <w:r>
-        <w:t xml:space="preserve">Dropdown menu is tedious, its better just to use menu on the </w:t>
-      </w:r>
-      <w:proofErr w:type="spellStart"/>
-      <w:r>
-        <w:t>buttom</w:t>
-      </w:r>
-      <w:proofErr w:type="spellEnd"/>
-      <w:r>
-        <w:t xml:space="preserve"> for each screen, for faster navigation.</w:t>
+        <w:t>Dropdown menu is tedious, its better just to use menu on the buttom for each screen, for faster navigation.</w:t>
       </w:r>
     </w:p>
     <w:p>
@@ -4174,13 +3942,8 @@
     </w:p>
     <w:p/>
     <w:p>
-      <w:proofErr w:type="spellStart"/>
-      <w:r>
-        <w:t>Github</w:t>
-      </w:r>
-      <w:proofErr w:type="spellEnd"/>
-      <w:r>
-        <w:t xml:space="preserve"> link: </w:t>
+      <w:r>
+        <w:t xml:space="preserve">Github link: </w:t>
       </w:r>
       <w:hyperlink r:id="rId17" w:history="1">
         <w:r>
@@ -4192,16 +3955,13 @@
       </w:hyperlink>
     </w:p>
     <w:p>
-      <w:proofErr w:type="spellStart"/>
-      <w:r>
-        <w:t>Youtube</w:t>
-      </w:r>
-      <w:proofErr w:type="spellEnd"/>
-      <w:r>
-        <w:t xml:space="preserve"> demo video:</w:t>
-      </w:r>
-      <w:r>
-        <w:t xml:space="preserve"> </w:t>
+      <w:pPr>
+        <w:rPr>
+          <w:rStyle w:val="Hyperlink"/>
+        </w:rPr>
+      </w:pPr>
+      <w:r>
+        <w:t xml:space="preserve">Youtube demo video: </w:t>
       </w:r>
       <w:hyperlink r:id="rId18" w:history="1">
         <w:r>
@@ -4209,6 +3969,24 @@
             <w:rStyle w:val="Hyperlink"/>
           </w:rPr>
           <w:t>https://youtu.be/XprzsWOoZdY</w:t>
+        </w:r>
+      </w:hyperlink>
+    </w:p>
+    <w:p>
+      <w:pPr>
+        <w:rPr>
+          <w:rStyle w:val="Hyperlink"/>
+        </w:rPr>
+      </w:pPr>
+      <w:r>
+        <w:t xml:space="preserve">Figma design: </w:t>
+      </w:r>
+      <w:hyperlink r:id="rId19" w:history="1">
+        <w:r>
+          <w:rPr>
+            <w:rStyle w:val="Hyperlink"/>
+          </w:rPr>
+          <w:t>https://www.figma.com/file/9sw0pTPCHMenrxWIhUxOiu/Assignment2-WeiBinWang?node-id=55%3A94</w:t>
         </w:r>
       </w:hyperlink>
     </w:p>

</xml_diff>